<commit_message>
Finish index calculation, but have not written readme yet
</commit_message>
<xml_diff>
--- a/公式與算法.docx
+++ b/公式與算法.docx
@@ -1,6 +1,6 @@
 
 <file path=word/document.xml><?xml version="1.0" encoding="utf-8"?>
-<w:document xmlns:wpc="http://schemas.microsoft.com/office/word/2010/wordprocessingCanvas" xmlns:cx="http://schemas.microsoft.com/office/drawing/2014/chartex" xmlns:cx1="http://schemas.microsoft.com/office/drawing/2015/9/8/chartex" xmlns:mc="http://schemas.openxmlformats.org/markup-compatibility/2006" xmlns:o="urn:schemas-microsoft-com:office:office" xmlns:r="http://schemas.openxmlformats.org/officeDocument/2006/relationships" xmlns:m="http://schemas.openxmlformats.org/officeDocument/2006/math" xmlns:v="urn:schemas-microsoft-com:vml" xmlns:wp14="http://schemas.microsoft.com/office/word/2010/wordprocessingDrawing" xmlns:wp="http://schemas.openxmlformats.org/drawingml/2006/wordprocessingDrawing" xmlns:w10="urn:schemas-microsoft-com:office:word" xmlns:w="http://schemas.openxmlformats.org/wordprocessingml/2006/main" xmlns:w14="http://schemas.microsoft.com/office/word/2010/wordml" xmlns:w15="http://schemas.microsoft.com/office/word/2012/wordml" xmlns:w16se="http://schemas.microsoft.com/office/word/2015/wordml/symex" xmlns:wpg="http://schemas.microsoft.com/office/word/2010/wordprocessingGroup" xmlns:wpi="http://schemas.microsoft.com/office/word/2010/wordprocessingInk" xmlns:wne="http://schemas.microsoft.com/office/word/2006/wordml" xmlns:wps="http://schemas.microsoft.com/office/word/2010/wordprocessingShape" mc:Ignorable="w14 w15 w16se wp14">
+<w:document xmlns:wpc="http://schemas.microsoft.com/office/word/2010/wordprocessingCanvas" xmlns:cx="http://schemas.microsoft.com/office/drawing/2014/chartex" xmlns:cx1="http://schemas.microsoft.com/office/drawing/2015/9/8/chartex" xmlns:cx2="http://schemas.microsoft.com/office/drawing/2015/10/21/chartex" xmlns:cx3="http://schemas.microsoft.com/office/drawing/2016/5/9/chartex" xmlns:cx4="http://schemas.microsoft.com/office/drawing/2016/5/10/chartex" xmlns:cx5="http://schemas.microsoft.com/office/drawing/2016/5/11/chartex" xmlns:cx6="http://schemas.microsoft.com/office/drawing/2016/5/12/chartex" xmlns:cx7="http://schemas.microsoft.com/office/drawing/2016/5/13/chartex" xmlns:cx8="http://schemas.microsoft.com/office/drawing/2016/5/14/chartex" xmlns:mc="http://schemas.openxmlformats.org/markup-compatibility/2006" xmlns:aink="http://schemas.microsoft.com/office/drawing/2016/ink" xmlns:am3d="http://schemas.microsoft.com/office/drawing/2017/model3d" xmlns:o="urn:schemas-microsoft-com:office:office" xmlns:r="http://schemas.openxmlformats.org/officeDocument/2006/relationships" xmlns:m="http://schemas.openxmlformats.org/officeDocument/2006/math" xmlns:v="urn:schemas-microsoft-com:vml" xmlns:wp14="http://schemas.microsoft.com/office/word/2010/wordprocessingDrawing" xmlns:wp="http://schemas.openxmlformats.org/drawingml/2006/wordprocessingDrawing" xmlns:w10="urn:schemas-microsoft-com:office:word" xmlns:w="http://schemas.openxmlformats.org/wordprocessingml/2006/main" xmlns:w14="http://schemas.microsoft.com/office/word/2010/wordml" xmlns:w15="http://schemas.microsoft.com/office/word/2012/wordml" xmlns:w16cid="http://schemas.microsoft.com/office/word/2016/wordml/cid" xmlns:w16se="http://schemas.microsoft.com/office/word/2015/wordml/symex" xmlns:wpg="http://schemas.microsoft.com/office/word/2010/wordprocessingGroup" xmlns:wpi="http://schemas.microsoft.com/office/word/2010/wordprocessingInk" xmlns:wne="http://schemas.microsoft.com/office/word/2006/wordml" xmlns:wps="http://schemas.microsoft.com/office/word/2010/wordprocessingShape" mc:Ignorable="w14 w15 w16se w16cid wp14">
   <w:body>
     <w:p>
       <w:pPr>
@@ -11,12 +11,14 @@
         </w:numPr>
         <w:ind w:leftChars="0"/>
       </w:pPr>
+      <w:proofErr w:type="gramStart"/>
       <w:r>
         <w:rPr>
           <w:rFonts w:hint="eastAsia"/>
         </w:rPr>
         <w:t>公式與算法</w:t>
       </w:r>
+      <w:proofErr w:type="gramEnd"/>
     </w:p>
     <w:p>
       <w:pPr>
@@ -271,6 +273,91 @@
     </w:p>
     <w:p/>
     <w:p>
+      <w:bookmarkStart w:id="0" w:name="_Hlk12709952"/>
+      <w:r>
+        <w:t xml:space="preserve">t = 1970 </w:t>
+      </w:r>
+      <w:proofErr w:type="gramStart"/>
+      <w:r>
+        <w:t>–</w:t>
+      </w:r>
+      <w:proofErr w:type="gramEnd"/>
+      <w:r>
+        <w:t xml:space="preserve"> 2015</w:t>
+      </w:r>
+      <w:r>
+        <w:rPr>
+          <w:rFonts w:hint="eastAsia"/>
+        </w:rPr>
+        <w:t>（</w:t>
+      </w:r>
+      <w:r>
+        <w:rPr>
+          <w:rFonts w:hint="eastAsia"/>
+        </w:rPr>
+        <w:t>x</w:t>
+      </w:r>
+      <w:r>
+        <w:rPr>
+          <w:rFonts w:hint="eastAsia"/>
+        </w:rPr>
+        <w:t>軸）</w:t>
+      </w:r>
+    </w:p>
+    <w:p>
+      <w:pPr>
+        <w:rPr>
+          <w:rFonts w:hint="eastAsia"/>
+        </w:rPr>
+      </w:pPr>
+    </w:p>
+    <w:p>
+      <w:r>
+        <w:rPr>
+          <w:rFonts w:hint="eastAsia"/>
+        </w:rPr>
+        <w:t>只看第一</w:t>
+      </w:r>
+      <w:r>
+        <w:rPr>
+          <w:rFonts w:hint="eastAsia"/>
+        </w:rPr>
+        <w:t>i</w:t>
+      </w:r>
+      <w:r>
+        <w:t>nventor</w:t>
+      </w:r>
+      <w:r>
+        <w:rPr>
+          <w:rFonts w:hint="eastAsia"/>
+        </w:rPr>
+        <w:t>的地區（</w:t>
+      </w:r>
+      <w:r>
+        <w:rPr>
+          <w:rFonts w:hint="eastAsia"/>
+        </w:rPr>
+        <w:t>c</w:t>
+      </w:r>
+      <w:r>
+        <w:t>ity</w:t>
+      </w:r>
+      <w:r>
+        <w:rPr>
+          <w:rFonts w:hint="eastAsia"/>
+        </w:rPr>
+        <w:t>）</w:t>
+      </w:r>
+    </w:p>
+    <w:bookmarkEnd w:id="0"/>
+    <w:p>
+      <w:pPr>
+        <w:rPr>
+          <w:rFonts w:hint="eastAsia"/>
+        </w:rPr>
+      </w:pPr>
+    </w:p>
+    <w:p>
       <w:pPr>
         <w:pStyle w:val="a3"/>
         <w:ind w:leftChars="0"/>
@@ -665,12 +752,21 @@
                 <w:b/>
               </w:rPr>
             </w:pPr>
-            <w:r>
-              <w:rPr>
-                <w:rFonts w:hint="eastAsia"/>
-                <w:b/>
-              </w:rPr>
-              <w:t>Forwward citing</w:t>
+            <w:proofErr w:type="spellStart"/>
+            <w:r>
+              <w:rPr>
+                <w:rFonts w:hint="eastAsia"/>
+                <w:b/>
+              </w:rPr>
+              <w:t>Forwward</w:t>
+            </w:r>
+            <w:proofErr w:type="spellEnd"/>
+            <w:r>
+              <w:rPr>
+                <w:rFonts w:hint="eastAsia"/>
+                <w:b/>
+              </w:rPr>
+              <w:t xml:space="preserve"> citing</w:t>
             </w:r>
           </w:p>
           <w:p>
@@ -948,6 +1044,78 @@
         <w:ind w:leftChars="0" w:left="840"/>
       </w:pPr>
     </w:p>
+    <w:p>
+      <w:pPr>
+        <w:pStyle w:val="a3"/>
+        <w:ind w:leftChars="0" w:left="840"/>
+      </w:pPr>
+      <w:bookmarkStart w:id="1" w:name="_Hlk12709961"/>
+      <w:bookmarkStart w:id="2" w:name="_GoBack"/>
+      <w:r>
+        <w:t>At t-</w:t>
+      </w:r>
+      <w:proofErr w:type="spellStart"/>
+      <w:r>
+        <w:t>th</w:t>
+      </w:r>
+      <w:proofErr w:type="spellEnd"/>
+      <w:r>
+        <w:t xml:space="preserve"> year, </w:t>
+      </w:r>
+      <w:r>
+        <w:rPr>
+          <w:rFonts w:hint="eastAsia"/>
+        </w:rPr>
+        <w:t>平方再相加</w:t>
+      </w:r>
+    </w:p>
+    <w:p>
+      <w:pPr>
+        <w:pStyle w:val="a3"/>
+        <w:ind w:leftChars="0" w:left="840"/>
+        <w:rPr>
+          <w:rFonts w:hint="eastAsia"/>
+        </w:rPr>
+      </w:pPr>
+      <w:r>
+        <w:t>Sub-string matching</w:t>
+      </w:r>
+      <w:r>
+        <w:rPr>
+          <w:rFonts w:hint="eastAsia"/>
+        </w:rPr>
+        <w:t>，</w:t>
+      </w:r>
+      <w:r>
+        <w:rPr>
+          <w:rFonts w:hint="eastAsia"/>
+        </w:rPr>
+        <w:t>o</w:t>
+      </w:r>
+      <w:r>
+        <w:t>utput</w:t>
+      </w:r>
+      <w:r>
+        <w:rPr>
+          <w:rFonts w:hint="eastAsia"/>
+        </w:rPr>
+        <w:t xml:space="preserve"> </w:t>
+      </w:r>
+      <w:r>
+        <w:t>assignee name</w:t>
+      </w:r>
+    </w:p>
+    <w:bookmarkEnd w:id="1"/>
+    <w:bookmarkEnd w:id="2"/>
+    <w:p>
+      <w:pPr>
+        <w:pStyle w:val="a3"/>
+        <w:ind w:leftChars="0" w:left="840"/>
+        <w:rPr>
+          <w:rFonts w:hint="eastAsia"/>
+        </w:rPr>
+      </w:pPr>
+    </w:p>
     <w:tbl>
       <w:tblPr>
         <w:tblStyle w:val="a6"/>
@@ -1253,12 +1421,22 @@
                 <w:b/>
               </w:rPr>
             </w:pPr>
-            <w:r>
-              <w:rPr>
-                <w:rFonts w:hint="eastAsia"/>
-                <w:b/>
-              </w:rPr>
-              <w:t>Forwward citing</w:t>
+            <w:proofErr w:type="spellStart"/>
+            <w:r>
+              <w:rPr>
+                <w:rFonts w:hint="eastAsia"/>
+                <w:b/>
+              </w:rPr>
+              <w:lastRenderedPageBreak/>
+              <w:t>Forwward</w:t>
+            </w:r>
+            <w:proofErr w:type="spellEnd"/>
+            <w:r>
+              <w:rPr>
+                <w:rFonts w:hint="eastAsia"/>
+                <w:b/>
+              </w:rPr>
+              <w:t xml:space="preserve"> citing</w:t>
             </w:r>
           </w:p>
           <w:p>
@@ -1330,30 +1508,6 @@
         </w:tc>
       </w:tr>
     </w:tbl>
-    <w:p>
-      <w:pPr>
-        <w:pStyle w:val="a3"/>
-        <w:ind w:leftChars="0" w:left="840"/>
-      </w:pPr>
-    </w:p>
-    <w:p>
-      <w:pPr>
-        <w:pStyle w:val="a3"/>
-        <w:ind w:leftChars="0" w:left="840"/>
-      </w:pPr>
-    </w:p>
-    <w:p>
-      <w:pPr>
-        <w:pStyle w:val="a3"/>
-        <w:ind w:leftChars="0" w:left="840"/>
-      </w:pPr>
-    </w:p>
-    <w:p>
-      <w:pPr>
-        <w:pStyle w:val="a3"/>
-        <w:ind w:leftChars="0" w:left="840"/>
-      </w:pPr>
-    </w:p>
     <w:p>
       <w:pPr>
         <w:pStyle w:val="a3"/>
@@ -1375,10 +1529,11 @@
         </w:numPr>
         <w:ind w:leftChars="0"/>
       </w:pPr>
-      <w:r>
-        <w:lastRenderedPageBreak/>
+      <w:proofErr w:type="spellStart"/>
+      <w:r>
         <w:t>Orginality</w:t>
       </w:r>
+      <w:proofErr w:type="spellEnd"/>
     </w:p>
     <w:p>
       <w:pPr>
@@ -1641,6 +1796,21 @@
         <w:ind w:leftChars="0" w:left="840"/>
       </w:pPr>
     </w:p>
+    <w:p>
+      <w:pPr>
+        <w:pStyle w:val="a3"/>
+        <w:ind w:leftChars="0" w:left="840"/>
+      </w:pPr>
+    </w:p>
+    <w:p>
+      <w:pPr>
+        <w:pStyle w:val="a3"/>
+        <w:ind w:leftChars="0" w:left="840"/>
+        <w:rPr>
+          <w:rFonts w:hint="eastAsia"/>
+        </w:rPr>
+      </w:pPr>
+    </w:p>
     <w:tbl>
       <w:tblPr>
         <w:tblStyle w:val="a6"/>
@@ -1776,8 +1946,13 @@
               <w:ind w:leftChars="0" w:left="0"/>
             </w:pPr>
             <w:r>
-              <w:t>Raw: date, uspc</w:t>
-            </w:r>
+              <w:t xml:space="preserve">Raw: date, </w:t>
+            </w:r>
+            <w:proofErr w:type="spellStart"/>
+            <w:r>
+              <w:t>uspc</w:t>
+            </w:r>
+            <w:proofErr w:type="spellEnd"/>
           </w:p>
         </w:tc>
       </w:tr>
@@ -1830,7 +2005,21 @@
               <w:rPr>
                 <w:rFonts w:hint="eastAsia"/>
               </w:rPr>
-              <w:t>每個專利引用幾個專利</w:t>
+              <w:t>每</w:t>
+            </w:r>
+            <w:proofErr w:type="gramStart"/>
+            <w:r>
+              <w:rPr>
+                <w:rFonts w:hint="eastAsia"/>
+              </w:rPr>
+              <w:t>個</w:t>
+            </w:r>
+            <w:proofErr w:type="gramEnd"/>
+            <w:r>
+              <w:rPr>
+                <w:rFonts w:hint="eastAsia"/>
+              </w:rPr>
+              <w:t>專利引用幾個專利</w:t>
             </w:r>
             <w:r>
               <w:rPr>
@@ -1844,24 +2033,42 @@
               </w:rPr>
               <w:t>引用的專利中分成幾個</w:t>
             </w:r>
-            <w:r>
-              <w:rPr>
-                <w:rFonts w:hint="eastAsia"/>
-              </w:rPr>
-              <w:t xml:space="preserve">uspc, </w:t>
-            </w:r>
-            <w:r>
-              <w:rPr>
-                <w:rFonts w:hint="eastAsia"/>
-              </w:rPr>
-              <w:t>每個</w:t>
-            </w:r>
+            <w:proofErr w:type="spellStart"/>
             <w:r>
               <w:rPr>
                 <w:rFonts w:hint="eastAsia"/>
               </w:rPr>
               <w:t>uspc</w:t>
             </w:r>
+            <w:proofErr w:type="spellEnd"/>
+            <w:r>
+              <w:rPr>
+                <w:rFonts w:hint="eastAsia"/>
+              </w:rPr>
+              <w:t xml:space="preserve">, </w:t>
+            </w:r>
+            <w:r>
+              <w:rPr>
+                <w:rFonts w:hint="eastAsia"/>
+              </w:rPr>
+              <w:t>每</w:t>
+            </w:r>
+            <w:proofErr w:type="gramStart"/>
+            <w:r>
+              <w:rPr>
+                <w:rFonts w:hint="eastAsia"/>
+              </w:rPr>
+              <w:t>個</w:t>
+            </w:r>
+            <w:proofErr w:type="spellStart"/>
+            <w:proofErr w:type="gramEnd"/>
+            <w:r>
+              <w:rPr>
+                <w:rFonts w:hint="eastAsia"/>
+              </w:rPr>
+              <w:t>uspc</w:t>
+            </w:r>
+            <w:proofErr w:type="spellEnd"/>
             <w:r>
               <w:rPr>
                 <w:rFonts w:hint="eastAsia"/>
@@ -2006,12 +2213,21 @@
                 <w:b/>
               </w:rPr>
             </w:pPr>
-            <w:r>
-              <w:rPr>
-                <w:rFonts w:hint="eastAsia"/>
-                <w:b/>
-              </w:rPr>
-              <w:t>Forwward citing</w:t>
+            <w:proofErr w:type="spellStart"/>
+            <w:r>
+              <w:rPr>
+                <w:rFonts w:hint="eastAsia"/>
+                <w:b/>
+              </w:rPr>
+              <w:t>Forwward</w:t>
+            </w:r>
+            <w:proofErr w:type="spellEnd"/>
+            <w:r>
+              <w:rPr>
+                <w:rFonts w:hint="eastAsia"/>
+                <w:b/>
+              </w:rPr>
+              <w:t xml:space="preserve"> citing</w:t>
             </w:r>
           </w:p>
           <w:p>
@@ -2245,7 +2461,15 @@
         <w:t>*</w:t>
       </w:r>
       <w:r>
-        <w:t xml:space="preserve">sector: uspc </w:t>
+        <w:t xml:space="preserve">sector: </w:t>
+      </w:r>
+      <w:proofErr w:type="spellStart"/>
+      <w:r>
+        <w:t>uspc</w:t>
+      </w:r>
+      <w:proofErr w:type="spellEnd"/>
+      <w:r>
+        <w:t xml:space="preserve"> </w:t>
       </w:r>
     </w:p>
     <w:p>
@@ -2253,8 +2477,13 @@
         <w:pStyle w:val="a3"/>
         <w:ind w:leftChars="0" w:left="840"/>
       </w:pPr>
-      <w:r>
-        <w:t>Uspc class number:</w:t>
+      <w:proofErr w:type="spellStart"/>
+      <w:r>
+        <w:t>Uspc</w:t>
+      </w:r>
+      <w:proofErr w:type="spellEnd"/>
+      <w:r>
+        <w:t xml:space="preserve"> class number:</w:t>
       </w:r>
     </w:p>
     <w:p>
@@ -2467,8 +2696,13 @@
               <w:t>ate,</w:t>
             </w:r>
             <w:r>
-              <w:t xml:space="preserve"> city, country, uspc</w:t>
-            </w:r>
+              <w:t xml:space="preserve"> city, country, </w:t>
+            </w:r>
+            <w:proofErr w:type="spellStart"/>
+            <w:r>
+              <w:t>uspc</w:t>
+            </w:r>
+            <w:proofErr w:type="spellEnd"/>
           </w:p>
         </w:tc>
       </w:tr>
@@ -2523,12 +2757,14 @@
               </w:rPr>
               <w:t>計算有多少種</w:t>
             </w:r>
+            <w:proofErr w:type="spellStart"/>
             <w:r>
               <w:rPr>
                 <w:rFonts w:hint="eastAsia"/>
               </w:rPr>
               <w:t>uspc</w:t>
             </w:r>
+            <w:proofErr w:type="spellEnd"/>
           </w:p>
         </w:tc>
       </w:tr>
@@ -2552,12 +2788,22 @@
                 <w:b/>
               </w:rPr>
             </w:pPr>
-            <w:r>
-              <w:rPr>
-                <w:rFonts w:hint="eastAsia"/>
-                <w:b/>
-              </w:rPr>
-              <w:t>Forwward citing</w:t>
+            <w:proofErr w:type="spellStart"/>
+            <w:r>
+              <w:rPr>
+                <w:rFonts w:hint="eastAsia"/>
+                <w:b/>
+              </w:rPr>
+              <w:lastRenderedPageBreak/>
+              <w:t>Forwward</w:t>
+            </w:r>
+            <w:proofErr w:type="spellEnd"/>
+            <w:r>
+              <w:rPr>
+                <w:rFonts w:hint="eastAsia"/>
+                <w:b/>
+              </w:rPr>
+              <w:t xml:space="preserve"> citing</w:t>
             </w:r>
           </w:p>
           <w:p>
@@ -3103,12 +3349,14 @@
               </w:rPr>
               <w:t>專利</w:t>
             </w:r>
+            <w:proofErr w:type="spellStart"/>
             <w:r>
               <w:rPr>
                 <w:rFonts w:hint="eastAsia"/>
               </w:rPr>
               <w:t>i</w:t>
             </w:r>
+            <w:proofErr w:type="spellEnd"/>
             <w:r>
               <w:rPr>
                 <w:rFonts w:hint="eastAsia"/>
@@ -3138,12 +3386,21 @@
                 <w:b/>
               </w:rPr>
             </w:pPr>
-            <w:r>
-              <w:rPr>
-                <w:rFonts w:hint="eastAsia"/>
-                <w:b/>
-              </w:rPr>
-              <w:t>Forwward citing</w:t>
+            <w:proofErr w:type="spellStart"/>
+            <w:r>
+              <w:rPr>
+                <w:rFonts w:hint="eastAsia"/>
+                <w:b/>
+              </w:rPr>
+              <w:t>Forwward</w:t>
+            </w:r>
+            <w:proofErr w:type="spellEnd"/>
+            <w:r>
+              <w:rPr>
+                <w:rFonts w:hint="eastAsia"/>
+                <w:b/>
+              </w:rPr>
+              <w:t xml:space="preserve"> citing</w:t>
             </w:r>
           </w:p>
           <w:p>
@@ -3265,12 +3522,14 @@
               </w:rPr>
               <w:t>引用專利</w:t>
             </w:r>
+            <w:proofErr w:type="spellStart"/>
             <w:r>
               <w:rPr>
                 <w:rFonts w:hint="eastAsia"/>
               </w:rPr>
               <w:t>i</w:t>
             </w:r>
+            <w:proofErr w:type="spellEnd"/>
             <w:r>
               <w:rPr>
                 <w:rFonts w:hint="eastAsia"/>
@@ -3304,8 +3563,6 @@
           <w:t>https://www.uspto.gov/web/patents/classification/cpc/html/cpc.html</w:t>
         </w:r>
       </w:hyperlink>
-      <w:bookmarkStart w:id="0" w:name="_GoBack"/>
-      <w:bookmarkEnd w:id="0"/>
     </w:p>
     <w:p>
       <w:r>
@@ -3534,7 +3791,7 @@
 </file>
 
 <file path=word/endnotes.xml><?xml version="1.0" encoding="utf-8"?>
-<w:endnotes xmlns:wpc="http://schemas.microsoft.com/office/word/2010/wordprocessingCanvas" xmlns:cx="http://schemas.microsoft.com/office/drawing/2014/chartex" xmlns:cx1="http://schemas.microsoft.com/office/drawing/2015/9/8/chartex" xmlns:mc="http://schemas.openxmlformats.org/markup-compatibility/2006" xmlns:o="urn:schemas-microsoft-com:office:office" xmlns:r="http://schemas.openxmlformats.org/officeDocument/2006/relationships" xmlns:m="http://schemas.openxmlformats.org/officeDocument/2006/math" xmlns:v="urn:schemas-microsoft-com:vml" xmlns:wp14="http://schemas.microsoft.com/office/word/2010/wordprocessingDrawing" xmlns:wp="http://schemas.openxmlformats.org/drawingml/2006/wordprocessingDrawing" xmlns:w10="urn:schemas-microsoft-com:office:word" xmlns:w="http://schemas.openxmlformats.org/wordprocessingml/2006/main" xmlns:w14="http://schemas.microsoft.com/office/word/2010/wordml" xmlns:w15="http://schemas.microsoft.com/office/word/2012/wordml" xmlns:w16se="http://schemas.microsoft.com/office/word/2015/wordml/symex" xmlns:wpg="http://schemas.microsoft.com/office/word/2010/wordprocessingGroup" xmlns:wpi="http://schemas.microsoft.com/office/word/2010/wordprocessingInk" xmlns:wne="http://schemas.microsoft.com/office/word/2006/wordml" xmlns:wps="http://schemas.microsoft.com/office/word/2010/wordprocessingShape" mc:Ignorable="w14 w15 w16se wp14">
+<w:endnotes xmlns:wpc="http://schemas.microsoft.com/office/word/2010/wordprocessingCanvas" xmlns:cx="http://schemas.microsoft.com/office/drawing/2014/chartex" xmlns:cx1="http://schemas.microsoft.com/office/drawing/2015/9/8/chartex" xmlns:cx2="http://schemas.microsoft.com/office/drawing/2015/10/21/chartex" xmlns:cx3="http://schemas.microsoft.com/office/drawing/2016/5/9/chartex" xmlns:cx4="http://schemas.microsoft.com/office/drawing/2016/5/10/chartex" xmlns:cx5="http://schemas.microsoft.com/office/drawing/2016/5/11/chartex" xmlns:cx6="http://schemas.microsoft.com/office/drawing/2016/5/12/chartex" xmlns:cx7="http://schemas.microsoft.com/office/drawing/2016/5/13/chartex" xmlns:cx8="http://schemas.microsoft.com/office/drawing/2016/5/14/chartex" xmlns:mc="http://schemas.openxmlformats.org/markup-compatibility/2006" xmlns:aink="http://schemas.microsoft.com/office/drawing/2016/ink" xmlns:am3d="http://schemas.microsoft.com/office/drawing/2017/model3d" xmlns:o="urn:schemas-microsoft-com:office:office" xmlns:r="http://schemas.openxmlformats.org/officeDocument/2006/relationships" xmlns:m="http://schemas.openxmlformats.org/officeDocument/2006/math" xmlns:v="urn:schemas-microsoft-com:vml" xmlns:wp14="http://schemas.microsoft.com/office/word/2010/wordprocessingDrawing" xmlns:wp="http://schemas.openxmlformats.org/drawingml/2006/wordprocessingDrawing" xmlns:w10="urn:schemas-microsoft-com:office:word" xmlns:w="http://schemas.openxmlformats.org/wordprocessingml/2006/main" xmlns:w14="http://schemas.microsoft.com/office/word/2010/wordml" xmlns:w15="http://schemas.microsoft.com/office/word/2012/wordml" xmlns:w16cid="http://schemas.microsoft.com/office/word/2016/wordml/cid" xmlns:w16se="http://schemas.microsoft.com/office/word/2015/wordml/symex" xmlns:wpg="http://schemas.microsoft.com/office/word/2010/wordprocessingGroup" xmlns:wpi="http://schemas.microsoft.com/office/word/2010/wordprocessingInk" xmlns:wne="http://schemas.microsoft.com/office/word/2006/wordml" xmlns:wps="http://schemas.microsoft.com/office/word/2010/wordprocessingShape" mc:Ignorable="w14 w15 w16se w16cid wp14">
   <w:endnote w:type="separator" w:id="-1">
     <w:p>
       <w:r>
@@ -3553,7 +3810,7 @@
 </file>
 
 <file path=word/footnotes.xml><?xml version="1.0" encoding="utf-8"?>
-<w:footnotes xmlns:wpc="http://schemas.microsoft.com/office/word/2010/wordprocessingCanvas" xmlns:cx="http://schemas.microsoft.com/office/drawing/2014/chartex" xmlns:cx1="http://schemas.microsoft.com/office/drawing/2015/9/8/chartex" xmlns:mc="http://schemas.openxmlformats.org/markup-compatibility/2006" xmlns:o="urn:schemas-microsoft-com:office:office" xmlns:r="http://schemas.openxmlformats.org/officeDocument/2006/relationships" xmlns:m="http://schemas.openxmlformats.org/officeDocument/2006/math" xmlns:v="urn:schemas-microsoft-com:vml" xmlns:wp14="http://schemas.microsoft.com/office/word/2010/wordprocessingDrawing" xmlns:wp="http://schemas.openxmlformats.org/drawingml/2006/wordprocessingDrawing" xmlns:w10="urn:schemas-microsoft-com:office:word" xmlns:w="http://schemas.openxmlformats.org/wordprocessingml/2006/main" xmlns:w14="http://schemas.microsoft.com/office/word/2010/wordml" xmlns:w15="http://schemas.microsoft.com/office/word/2012/wordml" xmlns:w16se="http://schemas.microsoft.com/office/word/2015/wordml/symex" xmlns:wpg="http://schemas.microsoft.com/office/word/2010/wordprocessingGroup" xmlns:wpi="http://schemas.microsoft.com/office/word/2010/wordprocessingInk" xmlns:wne="http://schemas.microsoft.com/office/word/2006/wordml" xmlns:wps="http://schemas.microsoft.com/office/word/2010/wordprocessingShape" mc:Ignorable="w14 w15 w16se wp14">
+<w:footnotes xmlns:wpc="http://schemas.microsoft.com/office/word/2010/wordprocessingCanvas" xmlns:cx="http://schemas.microsoft.com/office/drawing/2014/chartex" xmlns:cx1="http://schemas.microsoft.com/office/drawing/2015/9/8/chartex" xmlns:cx2="http://schemas.microsoft.com/office/drawing/2015/10/21/chartex" xmlns:cx3="http://schemas.microsoft.com/office/drawing/2016/5/9/chartex" xmlns:cx4="http://schemas.microsoft.com/office/drawing/2016/5/10/chartex" xmlns:cx5="http://schemas.microsoft.com/office/drawing/2016/5/11/chartex" xmlns:cx6="http://schemas.microsoft.com/office/drawing/2016/5/12/chartex" xmlns:cx7="http://schemas.microsoft.com/office/drawing/2016/5/13/chartex" xmlns:cx8="http://schemas.microsoft.com/office/drawing/2016/5/14/chartex" xmlns:mc="http://schemas.openxmlformats.org/markup-compatibility/2006" xmlns:aink="http://schemas.microsoft.com/office/drawing/2016/ink" xmlns:am3d="http://schemas.microsoft.com/office/drawing/2017/model3d" xmlns:o="urn:schemas-microsoft-com:office:office" xmlns:r="http://schemas.openxmlformats.org/officeDocument/2006/relationships" xmlns:m="http://schemas.openxmlformats.org/officeDocument/2006/math" xmlns:v="urn:schemas-microsoft-com:vml" xmlns:wp14="http://schemas.microsoft.com/office/word/2010/wordprocessingDrawing" xmlns:wp="http://schemas.openxmlformats.org/drawingml/2006/wordprocessingDrawing" xmlns:w10="urn:schemas-microsoft-com:office:word" xmlns:w="http://schemas.openxmlformats.org/wordprocessingml/2006/main" xmlns:w14="http://schemas.microsoft.com/office/word/2010/wordml" xmlns:w15="http://schemas.microsoft.com/office/word/2012/wordml" xmlns:w16cid="http://schemas.microsoft.com/office/word/2016/wordml/cid" xmlns:w16se="http://schemas.microsoft.com/office/word/2015/wordml/symex" xmlns:wpg="http://schemas.microsoft.com/office/word/2010/wordprocessingGroup" xmlns:wpi="http://schemas.microsoft.com/office/word/2010/wordprocessingInk" xmlns:wne="http://schemas.microsoft.com/office/word/2006/wordml" xmlns:wps="http://schemas.microsoft.com/office/word/2010/wordprocessingShape" mc:Ignorable="w14 w15 w16se w16cid wp14">
   <w:footnote w:type="separator" w:id="-1">
     <w:p>
       <w:r>
@@ -3572,7 +3829,7 @@
 </file>
 
 <file path=word/numbering.xml><?xml version="1.0" encoding="utf-8"?>
-<w:numbering xmlns:wpc="http://schemas.microsoft.com/office/word/2010/wordprocessingCanvas" xmlns:cx="http://schemas.microsoft.com/office/drawing/2014/chartex" xmlns:cx1="http://schemas.microsoft.com/office/drawing/2015/9/8/chartex" xmlns:mc="http://schemas.openxmlformats.org/markup-compatibility/2006" xmlns:o="urn:schemas-microsoft-com:office:office" xmlns:r="http://schemas.openxmlformats.org/officeDocument/2006/relationships" xmlns:m="http://schemas.openxmlformats.org/officeDocument/2006/math" xmlns:v="urn:schemas-microsoft-com:vml" xmlns:wp14="http://schemas.microsoft.com/office/word/2010/wordprocessingDrawing" xmlns:wp="http://schemas.openxmlformats.org/drawingml/2006/wordprocessingDrawing" xmlns:w10="urn:schemas-microsoft-com:office:word" xmlns:w="http://schemas.openxmlformats.org/wordprocessingml/2006/main" xmlns:w14="http://schemas.microsoft.com/office/word/2010/wordml" xmlns:w15="http://schemas.microsoft.com/office/word/2012/wordml" xmlns:w16se="http://schemas.microsoft.com/office/word/2015/wordml/symex" xmlns:wpg="http://schemas.microsoft.com/office/word/2010/wordprocessingGroup" xmlns:wpi="http://schemas.microsoft.com/office/word/2010/wordprocessingInk" xmlns:wne="http://schemas.microsoft.com/office/word/2006/wordml" xmlns:wps="http://schemas.microsoft.com/office/word/2010/wordprocessingShape" mc:Ignorable="w14 w15 w16se wp14">
+<w:numbering xmlns:wpc="http://schemas.microsoft.com/office/word/2010/wordprocessingCanvas" xmlns:cx="http://schemas.microsoft.com/office/drawing/2014/chartex" xmlns:cx1="http://schemas.microsoft.com/office/drawing/2015/9/8/chartex" xmlns:cx2="http://schemas.microsoft.com/office/drawing/2015/10/21/chartex" xmlns:cx3="http://schemas.microsoft.com/office/drawing/2016/5/9/chartex" xmlns:cx4="http://schemas.microsoft.com/office/drawing/2016/5/10/chartex" xmlns:cx5="http://schemas.microsoft.com/office/drawing/2016/5/11/chartex" xmlns:cx6="http://schemas.microsoft.com/office/drawing/2016/5/12/chartex" xmlns:cx7="http://schemas.microsoft.com/office/drawing/2016/5/13/chartex" xmlns:cx8="http://schemas.microsoft.com/office/drawing/2016/5/14/chartex" xmlns:mc="http://schemas.openxmlformats.org/markup-compatibility/2006" xmlns:aink="http://schemas.microsoft.com/office/drawing/2016/ink" xmlns:am3d="http://schemas.microsoft.com/office/drawing/2017/model3d" xmlns:o="urn:schemas-microsoft-com:office:office" xmlns:r="http://schemas.openxmlformats.org/officeDocument/2006/relationships" xmlns:m="http://schemas.openxmlformats.org/officeDocument/2006/math" xmlns:v="urn:schemas-microsoft-com:vml" xmlns:wp14="http://schemas.microsoft.com/office/word/2010/wordprocessingDrawing" xmlns:wp="http://schemas.openxmlformats.org/drawingml/2006/wordprocessingDrawing" xmlns:w10="urn:schemas-microsoft-com:office:word" xmlns:w="http://schemas.openxmlformats.org/wordprocessingml/2006/main" xmlns:w14="http://schemas.microsoft.com/office/word/2010/wordml" xmlns:w15="http://schemas.microsoft.com/office/word/2012/wordml" xmlns:w16cid="http://schemas.microsoft.com/office/word/2016/wordml/cid" xmlns:w16se="http://schemas.microsoft.com/office/word/2015/wordml/symex" xmlns:wpg="http://schemas.microsoft.com/office/word/2010/wordprocessingGroup" xmlns:wpi="http://schemas.microsoft.com/office/word/2010/wordprocessingInk" xmlns:wne="http://schemas.microsoft.com/office/word/2006/wordml" xmlns:wps="http://schemas.microsoft.com/office/word/2010/wordprocessingShape" mc:Ignorable="w14 w15 w16se w16cid wp14">
   <w:abstractNum w:abstractNumId="0" w15:restartNumberingAfterBreak="0">
     <w:nsid w:val="24A34471"/>
     <w:multiLevelType w:val="hybridMultilevel"/>
@@ -3785,7 +4042,7 @@
 </file>
 
 <file path=word/styles.xml><?xml version="1.0" encoding="utf-8"?>
-<w:styles xmlns:mc="http://schemas.openxmlformats.org/markup-compatibility/2006" xmlns:r="http://schemas.openxmlformats.org/officeDocument/2006/relationships" xmlns:w="http://schemas.openxmlformats.org/wordprocessingml/2006/main" xmlns:w14="http://schemas.microsoft.com/office/word/2010/wordml" xmlns:w15="http://schemas.microsoft.com/office/word/2012/wordml" xmlns:w16se="http://schemas.microsoft.com/office/word/2015/wordml/symex" mc:Ignorable="w14 w15 w16se">
+<w:styles xmlns:mc="http://schemas.openxmlformats.org/markup-compatibility/2006" xmlns:r="http://schemas.openxmlformats.org/officeDocument/2006/relationships" xmlns:w="http://schemas.openxmlformats.org/wordprocessingml/2006/main" xmlns:w14="http://schemas.microsoft.com/office/word/2010/wordml" xmlns:w15="http://schemas.microsoft.com/office/word/2012/wordml" xmlns:w16cid="http://schemas.microsoft.com/office/word/2016/wordml/cid" xmlns:w16se="http://schemas.microsoft.com/office/word/2015/wordml/symex" mc:Ignorable="w14 w15 w16se w16cid">
   <w:docDefaults>
     <w:rPrDefault>
       <w:rPr>
@@ -3798,7 +4055,7 @@
     </w:rPrDefault>
     <w:pPrDefault/>
   </w:docDefaults>
-  <w:latentStyles w:defLockedState="0" w:defUIPriority="99" w:defSemiHidden="0" w:defUnhideWhenUsed="0" w:defQFormat="0" w:count="371">
+  <w:latentStyles w:defLockedState="0" w:defUIPriority="99" w:defSemiHidden="0" w:defUnhideWhenUsed="0" w:defQFormat="0" w:count="376">
     <w:lsdException w:name="Normal" w:uiPriority="0" w:qFormat="1"/>
     <w:lsdException w:name="heading 1" w:uiPriority="9" w:qFormat="1"/>
     <w:lsdException w:name="heading 2" w:semiHidden="1" w:uiPriority="9" w:unhideWhenUsed="1" w:qFormat="1"/>
@@ -3904,7 +4161,6 @@
     <w:lsdException w:name="HTML Sample" w:semiHidden="1" w:unhideWhenUsed="1"/>
     <w:lsdException w:name="HTML Typewriter" w:semiHidden="1" w:unhideWhenUsed="1"/>
     <w:lsdException w:name="HTML Variable" w:semiHidden="1" w:unhideWhenUsed="1"/>
-    <w:lsdException w:name="Normal Table" w:semiHidden="1" w:unhideWhenUsed="1"/>
     <w:lsdException w:name="annotation subject" w:semiHidden="1" w:unhideWhenUsed="1"/>
     <w:lsdException w:name="No List" w:semiHidden="1" w:unhideWhenUsed="1"/>
     <w:lsdException w:name="Outline List 1" w:semiHidden="1" w:unhideWhenUsed="1"/>
@@ -3947,11 +4203,8 @@
     <w:lsdException w:name="Table Contemporary" w:semiHidden="1" w:unhideWhenUsed="1"/>
     <w:lsdException w:name="Table Elegant" w:semiHidden="1" w:unhideWhenUsed="1"/>
     <w:lsdException w:name="Table Professional" w:semiHidden="1" w:unhideWhenUsed="1"/>
-    <w:lsdException w:name="Table Subtle 1" w:semiHidden="1" w:unhideWhenUsed="1"/>
     <w:lsdException w:name="Table Subtle 2" w:semiHidden="1" w:unhideWhenUsed="1"/>
     <w:lsdException w:name="Table Web 1" w:semiHidden="1" w:unhideWhenUsed="1"/>
-    <w:lsdException w:name="Table Web 2" w:semiHidden="1" w:unhideWhenUsed="1"/>
-    <w:lsdException w:name="Table Web 3" w:semiHidden="1" w:unhideWhenUsed="1"/>
     <w:lsdException w:name="Balloon Text" w:semiHidden="1" w:unhideWhenUsed="1"/>
     <w:lsdException w:name="Table Grid" w:uiPriority="39"/>
     <w:lsdException w:name="Table Theme" w:semiHidden="1" w:unhideWhenUsed="1"/>
@@ -4170,6 +4423,11 @@
     <w:lsdException w:name="List Table 5 Dark Accent 6" w:uiPriority="50"/>
     <w:lsdException w:name="List Table 6 Colorful Accent 6" w:uiPriority="51"/>
     <w:lsdException w:name="List Table 7 Colorful Accent 6" w:uiPriority="52"/>
+    <w:lsdException w:name="Mention" w:semiHidden="1" w:unhideWhenUsed="1"/>
+    <w:lsdException w:name="Smart Hyperlink" w:semiHidden="1" w:unhideWhenUsed="1"/>
+    <w:lsdException w:name="Hashtag" w:semiHidden="1" w:unhideWhenUsed="1"/>
+    <w:lsdException w:name="Unresolved Mention" w:semiHidden="1" w:unhideWhenUsed="1"/>
+    <w:lsdException w:name="Smart Link" w:semiHidden="1" w:unhideWhenUsed="1"/>
   </w:latentStyles>
   <w:style w:type="paragraph" w:default="1" w:styleId="a">
     <w:name w:val="Normal"/>

</xml_diff>